<commit_message>
add logic to duplicate author blocks.
</commit_message>
<xml_diff>
--- a/src/main/resources/multi_Согласие автора на указание сведений об авторе.docx
+++ b/src/main/resources/multi_Согласие автора на указание сведений об авторе.docx
@@ -396,7 +396,24 @@
                 <w:sz w:val="20"/>
                 <w:szCs w:val="20"/>
               </w:rPr>
-              <w:t xml:space="preserve"> Базы данных, государственная регистрация которой осуществляется в соответствии с пунктом 3 статьи 1334 Кодекса (Отметить знаком «X» вид результата интеллектуальной деятельности)</w:t>
+              <w:t xml:space="preserve"> Базы данных, государственная регистрация которой осуществляется в соответствии с пунктом 3 статьи 1334 Кодекса (Отметить знаком «</w:t>
+            </w:r>
+            <w:r>
+              <w:rPr>
+                <w:rFonts w:ascii="Times New Roman" w:hAnsi="Times New Roman"/>
+                <w:sz w:val="20"/>
+                <w:szCs w:val="20"/>
+                <w:lang w:val="en-US"/>
+              </w:rPr>
+              <w:t>X</w:t>
+            </w:r>
+            <w:r>
+              <w:rPr>
+                <w:rFonts w:ascii="Times New Roman" w:hAnsi="Times New Roman"/>
+                <w:sz w:val="20"/>
+                <w:szCs w:val="20"/>
+              </w:rPr>
+              <w:t>» вид результата интеллектуальной деятельности)</w:t>
             </w:r>
           </w:p>
           <w:p>
@@ -751,29 +768,75 @@
                 <w:rFonts w:ascii="Times New Roman" w:hAnsi="Times New Roman"/>
                 <w:sz w:val="20"/>
                 <w:szCs w:val="20"/>
-              </w:rPr>
-            </w:pPr>
-            <w:r>
-              <w:rPr>
-                <w:rFonts w:ascii="Times New Roman" w:hAnsi="Times New Roman"/>
-                <w:sz w:val="20"/>
-                <w:szCs w:val="20"/>
-              </w:rPr>
-              <w:t>Фамилия имя отчество:</w:t>
-            </w:r>
-            <w:r>
-              <w:rPr>
-                <w:rFonts w:ascii="Times New Roman" w:hAnsi="Times New Roman"/>
-                <w:sz w:val="20"/>
-                <w:szCs w:val="20"/>
+                <w:lang w:val="en-US"/>
+              </w:rPr>
+            </w:pPr>
+            <w:r>
+              <w:rPr>
+                <w:rFonts w:ascii="Times New Roman" w:hAnsi="Times New Roman"/>
+                <w:sz w:val="20"/>
+                <w:szCs w:val="20"/>
+              </w:rPr>
+              <w:t>Фамилия</w:t>
+            </w:r>
+            <w:r>
+              <w:rPr>
+                <w:rFonts w:ascii="Times New Roman" w:hAnsi="Times New Roman"/>
+                <w:sz w:val="20"/>
+                <w:szCs w:val="20"/>
+                <w:lang w:val="en-US"/>
               </w:rPr>
               <w:t xml:space="preserve"> </w:t>
             </w:r>
             <w:r>
               <w:rPr>
                 <w:rFonts w:ascii="Times New Roman" w:hAnsi="Times New Roman"/>
-                <w:b/>
-                <w:szCs w:val="20"/>
+                <w:sz w:val="20"/>
+                <w:szCs w:val="20"/>
+              </w:rPr>
+              <w:t>имя</w:t>
+            </w:r>
+            <w:r>
+              <w:rPr>
+                <w:rFonts w:ascii="Times New Roman" w:hAnsi="Times New Roman"/>
+                <w:sz w:val="20"/>
+                <w:szCs w:val="20"/>
+                <w:lang w:val="en-US"/>
+              </w:rPr>
+              <w:t xml:space="preserve"> </w:t>
+            </w:r>
+            <w:r>
+              <w:rPr>
+                <w:rFonts w:ascii="Times New Roman" w:hAnsi="Times New Roman"/>
+                <w:sz w:val="20"/>
+                <w:szCs w:val="20"/>
+              </w:rPr>
+              <w:t>отчество</w:t>
+            </w:r>
+            <w:r>
+              <w:rPr>
+                <w:rFonts w:ascii="Times New Roman" w:hAnsi="Times New Roman"/>
+                <w:sz w:val="20"/>
+                <w:szCs w:val="20"/>
+                <w:lang w:val="en-US"/>
+              </w:rPr>
+              <w:t>:</w:t>
+            </w:r>
+            <w:r>
+              <w:rPr>
+                <w:rFonts w:ascii="Times New Roman" w:hAnsi="Times New Roman"/>
+                <w:sz w:val="20"/>
+                <w:szCs w:val="20"/>
+                <w:lang w:val="en-US"/>
+              </w:rPr>
+              <w:t xml:space="preserve"> </w:t>
+            </w:r>
+            <w:r>
+              <w:rPr>
+                <w:rFonts w:ascii="Times New Roman" w:hAnsi="Times New Roman"/>
+                <w:b/>
+                <w:szCs w:val="20"/>
+                <w:lang w:val="en-US"/>
               </w:rPr>
               <w:t>${</w:t>
             </w:r>
@@ -782,14 +845,16 @@
                 <w:rFonts w:ascii="Times New Roman" w:hAnsi="Times New Roman"/>
                 <w:b/>
                 <w:szCs w:val="20"/>
-              </w:rPr>
-              <w:t>key_ria_authorX</w:t>
-            </w:r>
-            <w:r>
-              <w:rPr>
-                <w:rFonts w:ascii="Times New Roman" w:hAnsi="Times New Roman"/>
-                <w:b/>
-                <w:szCs w:val="20"/>
+                <w:lang w:val="en-US"/>
+              </w:rPr>
+              <w:t>key_ria_author</w:t>
+            </w:r>
+            <w:r>
+              <w:rPr>
+                <w:rFonts w:ascii="Times New Roman" w:hAnsi="Times New Roman"/>
+                <w:b/>
+                <w:szCs w:val="20"/>
+                <w:lang w:val="en-US"/>
               </w:rPr>
               <w:t>1</w:t>
             </w:r>
@@ -798,6 +863,7 @@
                 <w:rFonts w:ascii="Times New Roman" w:hAnsi="Times New Roman"/>
                 <w:b/>
                 <w:szCs w:val="20"/>
+                <w:lang w:val="en-US"/>
               </w:rPr>
               <w:t>_fullname_long}</w:t>
             </w:r>
@@ -875,7 +941,6 @@
               </w:rPr>
               <w:t>_</w:t>
             </w:r>
-            <w:proofErr w:type="spellStart"/>
             <w:r>
               <w:rPr>
                 <w:rFonts w:ascii="Times New Roman" w:hAnsi="Times New Roman"/>
@@ -884,9 +949,8 @@
                 <w:u w:val="single"/>
                 <w:lang w:val="en-US"/>
               </w:rPr>
-              <w:t>authorX</w:t>
-            </w:r>
-            <w:proofErr w:type="spellEnd"/>
+              <w:t>author</w:t>
+            </w:r>
             <w:r>
               <w:rPr>
                 <w:rFonts w:ascii="Times New Roman" w:hAnsi="Times New Roman"/>
@@ -983,7 +1047,7 @@
                 <w:szCs w:val="20"/>
                 <w:u w:val="single"/>
               </w:rPr>
-              <w:t>key_ria_authorX</w:t>
+              <w:t>key_ria_author</w:t>
             </w:r>
             <w:r>
               <w:rPr>
@@ -1043,7 +1107,7 @@
                 <w:szCs w:val="20"/>
                 <w:u w:val="single"/>
               </w:rPr>
-              <w:t>key_ria_authorX</w:t>
+              <w:t>key_ria_author</w:t>
             </w:r>
             <w:r>
               <w:rPr>
@@ -1093,7 +1157,7 @@
                 <w:szCs w:val="20"/>
                 <w:u w:val="single"/>
               </w:rPr>
-              <w:t>key_ria_authorX</w:t>
+              <w:t>key_ria_author</w:t>
             </w:r>
             <w:r>
               <w:rPr>
@@ -1179,23 +1243,21 @@
               </w:rPr>
               <w:t>${</w:t>
             </w:r>
-            <w:proofErr w:type="spellStart"/>
-            <w:r>
-              <w:rPr>
-                <w:rFonts w:ascii="Times New Roman" w:hAnsi="Times New Roman"/>
-                <w:b/>
-                <w:bCs/>
-                <w:lang w:eastAsia="ru-RU"/>
-              </w:rPr>
-              <w:t>key_ria_authorX</w:t>
-            </w:r>
-            <w:proofErr w:type="spellEnd"/>
-            <w:r>
-              <w:rPr>
-                <w:rFonts w:ascii="Times New Roman" w:hAnsi="Times New Roman"/>
-                <w:b/>
-                <w:bCs/>
-                <w:lang w:val="en-US" w:eastAsia="ru-RU"/>
+            <w:r>
+              <w:rPr>
+                <w:rFonts w:ascii="Times New Roman" w:hAnsi="Times New Roman"/>
+                <w:b/>
+                <w:bCs/>
+                <w:lang w:eastAsia="ru-RU"/>
+              </w:rPr>
+              <w:t>key_ria_author</w:t>
+            </w:r>
+            <w:r>
+              <w:rPr>
+                <w:rFonts w:ascii="Times New Roman" w:hAnsi="Times New Roman"/>
+                <w:b/>
+                <w:bCs/>
+                <w:lang w:eastAsia="ru-RU"/>
               </w:rPr>
               <w:t>1</w:t>
             </w:r>
@@ -1206,27 +1268,7 @@
                 <w:bCs/>
                 <w:lang w:eastAsia="ru-RU"/>
               </w:rPr>
-              <w:t>_</w:t>
-            </w:r>
-            <w:proofErr w:type="spellStart"/>
-            <w:r>
-              <w:rPr>
-                <w:rFonts w:ascii="Times New Roman" w:hAnsi="Times New Roman"/>
-                <w:b/>
-                <w:bCs/>
-                <w:lang w:eastAsia="ru-RU"/>
-              </w:rPr>
-              <w:t>address</w:t>
-            </w:r>
-            <w:proofErr w:type="spellEnd"/>
-            <w:r>
-              <w:rPr>
-                <w:rFonts w:ascii="Times New Roman" w:hAnsi="Times New Roman"/>
-                <w:b/>
-                <w:bCs/>
-                <w:lang w:eastAsia="ru-RU"/>
-              </w:rPr>
-              <w:t>}</w:t>
+              <w:t>_address}</w:t>
             </w:r>
           </w:p>
           <w:p>
@@ -1267,23 +1309,21 @@
               </w:rPr>
               <w:t>${</w:t>
             </w:r>
-            <w:proofErr w:type="spellStart"/>
-            <w:r>
-              <w:rPr>
-                <w:rFonts w:ascii="Times New Roman" w:hAnsi="Times New Roman"/>
-                <w:b/>
-                <w:bCs/>
-                <w:lang w:eastAsia="ru-RU"/>
-              </w:rPr>
-              <w:t>key_ria_authorX</w:t>
-            </w:r>
-            <w:proofErr w:type="spellEnd"/>
-            <w:r>
-              <w:rPr>
-                <w:rFonts w:ascii="Times New Roman" w:hAnsi="Times New Roman"/>
-                <w:b/>
-                <w:bCs/>
-                <w:lang w:val="en-US" w:eastAsia="ru-RU"/>
+            <w:r>
+              <w:rPr>
+                <w:rFonts w:ascii="Times New Roman" w:hAnsi="Times New Roman"/>
+                <w:b/>
+                <w:bCs/>
+                <w:lang w:eastAsia="ru-RU"/>
+              </w:rPr>
+              <w:t>key_ria_author</w:t>
+            </w:r>
+            <w:r>
+              <w:rPr>
+                <w:rFonts w:ascii="Times New Roman" w:hAnsi="Times New Roman"/>
+                <w:b/>
+                <w:bCs/>
+                <w:lang w:eastAsia="ru-RU"/>
               </w:rPr>
               <w:t>1</w:t>
             </w:r>
@@ -1294,45 +1334,42 @@
                 <w:bCs/>
                 <w:lang w:eastAsia="ru-RU"/>
               </w:rPr>
-              <w:t>_</w:t>
-            </w:r>
-            <w:proofErr w:type="spellStart"/>
-            <w:r>
-              <w:rPr>
-                <w:rFonts w:ascii="Times New Roman" w:hAnsi="Times New Roman"/>
-                <w:b/>
-                <w:bCs/>
-                <w:lang w:eastAsia="ru-RU"/>
-              </w:rPr>
-              <w:t>contribution</w:t>
-            </w:r>
-            <w:proofErr w:type="spellEnd"/>
-            <w:r>
-              <w:rPr>
-                <w:rFonts w:ascii="Times New Roman" w:hAnsi="Times New Roman"/>
-                <w:b/>
-                <w:bCs/>
-                <w:lang w:eastAsia="ru-RU"/>
-              </w:rPr>
-              <w:t>}</w:t>
-            </w:r>
-          </w:p>
-          <w:p>
-            <w:pPr>
-              <w:spacing w:after="0" w:line="240" w:lineRule="auto"/>
-              <w:rPr>
-                <w:rFonts w:ascii="Times New Roman" w:hAnsi="Times New Roman"/>
-                <w:sz w:val="20"/>
-                <w:szCs w:val="20"/>
-              </w:rPr>
-            </w:pPr>
-            <w:r>
-              <w:rPr>
-                <w:rFonts w:ascii="Times New Roman" w:hAnsi="Times New Roman"/>
-                <w:sz w:val="20"/>
-                <w:szCs w:val="20"/>
-              </w:rPr>
-              <w:t>При публикации сведений о государственной регистрации программы для ЭВМ или базы данных автор просит: (отметить [X])</w:t>
+              <w:t>_contribution}</w:t>
+            </w:r>
+          </w:p>
+          <w:p>
+            <w:pPr>
+              <w:spacing w:after="0" w:line="240" w:lineRule="auto"/>
+              <w:rPr>
+                <w:rFonts w:ascii="Times New Roman" w:hAnsi="Times New Roman"/>
+                <w:sz w:val="20"/>
+                <w:szCs w:val="20"/>
+              </w:rPr>
+            </w:pPr>
+            <w:r>
+              <w:rPr>
+                <w:rFonts w:ascii="Times New Roman" w:hAnsi="Times New Roman"/>
+                <w:sz w:val="20"/>
+                <w:szCs w:val="20"/>
+              </w:rPr>
+              <w:t>При публикации сведений о государственной регистрации программы для ЭВМ или базы данных автор просит: (отметить [</w:t>
+            </w:r>
+            <w:r>
+              <w:rPr>
+                <w:rFonts w:ascii="Times New Roman" w:hAnsi="Times New Roman"/>
+                <w:sz w:val="20"/>
+                <w:szCs w:val="20"/>
+                <w:lang w:val="en-US"/>
+              </w:rPr>
+              <w:t>X</w:t>
+            </w:r>
+            <w:r>
+              <w:rPr>
+                <w:rFonts w:ascii="Times New Roman" w:hAnsi="Times New Roman"/>
+                <w:sz w:val="20"/>
+                <w:szCs w:val="20"/>
+              </w:rPr>
+              <w:t>])</w:t>
             </w:r>
           </w:p>
           <w:p>
@@ -1741,7 +1778,7 @@
                 <w:i/>
                 <w:lang w:val="en-US" w:eastAsia="ru-RU"/>
               </w:rPr>
-              <w:t>key_ria_authorX</w:t>
+              <w:t>key_ria_author</w:t>
             </w:r>
             <w:r>
               <w:rPr>
@@ -2622,6 +2659,25 @@
 </file>
 
 <file path=customXml/item1.xml><?xml version="1.0" encoding="utf-8"?>
+<p:properties xmlns:p="http://schemas.microsoft.com/office/2006/metadata/properties" xmlns:xsi="http://www.w3.org/2001/XMLSchema-instance" xmlns:pc="http://schemas.microsoft.com/office/infopath/2007/PartnerControls">
+  <documentManagement>
+    <lcf76f155ced4ddcb4097134ff3c332f xmlns="66956e6d-a0e1-4853-a0dd-658c7e9ec04e">
+      <Terms xmlns="http://schemas.microsoft.com/office/infopath/2007/PartnerControls"/>
+    </lcf76f155ced4ddcb4097134ff3c332f>
+  </documentManagement>
+</p:properties>
+</file>
+
+<file path=customXml/item2.xml><?xml version="1.0" encoding="utf-8"?>
+<?mso-contentType ?>
+<FormTemplates xmlns="http://schemas.microsoft.com/sharepoint/v3/contenttype/forms">
+  <Display>DocumentLibraryForm</Display>
+  <Edit>DocumentLibraryForm</Edit>
+  <New>DocumentLibraryForm</New>
+</FormTemplates>
+</file>
+
+<file path=customXml/item3.xml><?xml version="1.0" encoding="utf-8"?>
 <ct:contentTypeSchema xmlns:ct="http://schemas.microsoft.com/office/2006/metadata/contentType" xmlns:ma="http://schemas.microsoft.com/office/2006/metadata/properties/metaAttributes" ct:_="" ma:_="" ma:contentTypeName="Документ" ma:contentTypeID="0x01010027DA732502B6C147A48D6346117A915D" ma:contentTypeVersion="10" ma:contentTypeDescription="Создание документа." ma:contentTypeScope="" ma:versionID="bc626bac5fb109c343109044005fa611">
   <xsd:schema xmlns:xsd="http://www.w3.org/2001/XMLSchema" xmlns:xs="http://www.w3.org/2001/XMLSchema" xmlns:p="http://schemas.microsoft.com/office/2006/metadata/properties" xmlns:ns2="66956e6d-a0e1-4853-a0dd-658c7e9ec04e" targetNamespace="http://schemas.microsoft.com/office/2006/metadata/properties" ma:root="true" ma:fieldsID="eb14cd2dfdcb92180a268687cb981f4c" ns2:_="">
     <xsd:import namespace="66956e6d-a0e1-4853-a0dd-658c7e9ec04e"/>
@@ -2799,26 +2855,25 @@
 </ct:contentTypeSchema>
 </file>
 
-<file path=customXml/item2.xml><?xml version="1.0" encoding="utf-8"?>
-<?mso-contentType ?>
-<FormTemplates xmlns="http://schemas.microsoft.com/sharepoint/v3/contenttype/forms">
-  <Display>DocumentLibraryForm</Display>
-  <Edit>DocumentLibraryForm</Edit>
-  <New>DocumentLibraryForm</New>
-</FormTemplates>
+<file path=customXml/itemProps1.xml><?xml version="1.0" encoding="utf-8"?>
+<ds:datastoreItem xmlns:ds="http://schemas.openxmlformats.org/officeDocument/2006/customXml" ds:itemID="{DDF6FE5F-5D55-4EAC-83A4-92911B778CD8}">
+  <ds:schemaRefs>
+    <ds:schemaRef ds:uri="http://schemas.microsoft.com/office/2006/metadata/properties"/>
+    <ds:schemaRef ds:uri="http://schemas.microsoft.com/office/infopath/2007/PartnerControls"/>
+    <ds:schemaRef ds:uri="66956e6d-a0e1-4853-a0dd-658c7e9ec04e"/>
+  </ds:schemaRefs>
+</ds:datastoreItem>
 </file>
 
-<file path=customXml/item3.xml><?xml version="1.0" encoding="utf-8"?>
-<p:properties xmlns:p="http://schemas.microsoft.com/office/2006/metadata/properties" xmlns:xsi="http://www.w3.org/2001/XMLSchema-instance" xmlns:pc="http://schemas.microsoft.com/office/infopath/2007/PartnerControls">
-  <documentManagement>
-    <lcf76f155ced4ddcb4097134ff3c332f xmlns="66956e6d-a0e1-4853-a0dd-658c7e9ec04e">
-      <Terms xmlns="http://schemas.microsoft.com/office/infopath/2007/PartnerControls"/>
-    </lcf76f155ced4ddcb4097134ff3c332f>
-  </documentManagement>
-</p:properties>
+<file path=customXml/itemProps2.xml><?xml version="1.0" encoding="utf-8"?>
+<ds:datastoreItem xmlns:ds="http://schemas.openxmlformats.org/officeDocument/2006/customXml" ds:itemID="{AD5A6475-1C21-4319-ACED-26EB3C82CBED}">
+  <ds:schemaRefs>
+    <ds:schemaRef ds:uri="http://schemas.microsoft.com/sharepoint/v3/contenttype/forms"/>
+  </ds:schemaRefs>
+</ds:datastoreItem>
 </file>
 
-<file path=customXml/itemProps1.xml><?xml version="1.0" encoding="utf-8"?>
+<file path=customXml/itemProps3.xml><?xml version="1.0" encoding="utf-8"?>
 <ds:datastoreItem xmlns:ds="http://schemas.openxmlformats.org/officeDocument/2006/customXml" ds:itemID="{3AB1F76C-B445-4CA1-82E7-52F50D037976}">
   <ds:schemaRefs>
     <ds:schemaRef ds:uri="http://schemas.microsoft.com/office/2006/metadata/contentType"/>
@@ -2834,22 +2889,4 @@
     <ds:schemaRef ds:uri="http://schemas.microsoft.com/internal/obd"/>
   </ds:schemaRefs>
 </ds:datastoreItem>
-</file>
-
-<file path=customXml/itemProps2.xml><?xml version="1.0" encoding="utf-8"?>
-<ds:datastoreItem xmlns:ds="http://schemas.openxmlformats.org/officeDocument/2006/customXml" ds:itemID="{AD5A6475-1C21-4319-ACED-26EB3C82CBED}">
-  <ds:schemaRefs>
-    <ds:schemaRef ds:uri="http://schemas.microsoft.com/sharepoint/v3/contenttype/forms"/>
-  </ds:schemaRefs>
-</ds:datastoreItem>
-</file>
-
-<file path=customXml/itemProps3.xml><?xml version="1.0" encoding="utf-8"?>
-<ds:datastoreItem xmlns:ds="http://schemas.openxmlformats.org/officeDocument/2006/customXml" ds:itemID="{DDF6FE5F-5D55-4EAC-83A4-92911B778CD8}">
-  <ds:schemaRefs>
-    <ds:schemaRef ds:uri="http://schemas.microsoft.com/office/2006/metadata/properties"/>
-    <ds:schemaRef ds:uri="http://schemas.microsoft.com/office/infopath/2007/PartnerControls"/>
-    <ds:schemaRef ds:uri="66956e6d-a0e1-4853-a0dd-658c7e9ec04e"/>
-  </ds:schemaRefs>
-</ds:datastoreItem>
 </file>
</xml_diff>